<commit_message>
Weekly Update for 11/14/2023
This weekly update includes a first draft of a Developer's guide. Main program now include Noise waveform shape generators. Also hopefully finally fixes spectrum analyzer plotting errors.
</commit_message>
<xml_diff>
--- a/Documents/ALICE-1.0-Advanced-Guide.docx
+++ b/Documents/ALICE-1.0-Advanced-Guide.docx
@@ -455,7 +455,27 @@
         <w:rPr>
           <w:rFonts w:ascii="Arial" w:hAnsi="Arial" w:cs="Arial"/>
         </w:rPr>
-        <w:t>alice-desktop-1.1.py source</w:t>
+        <w:t>Alice-universal-alpha</w:t>
+      </w:r>
+      <w:r>
+        <w:rPr>
+          <w:rFonts w:ascii="Arial" w:hAnsi="Arial" w:cs="Arial"/>
+        </w:rPr>
+        <w:t>.py</w:t>
+      </w:r>
+      <w:r>
+        <w:rPr>
+          <w:rFonts w:ascii="Arial" w:hAnsi="Arial" w:cs="Arial"/>
+        </w:rPr>
+        <w:t>w</w:t>
+      </w:r>
+      <w:bookmarkStart w:id="0" w:name="_GoBack"/>
+      <w:bookmarkEnd w:id="0"/>
+      <w:r>
+        <w:rPr>
+          <w:rFonts w:ascii="Arial" w:hAnsi="Arial" w:cs="Arial"/>
+        </w:rPr>
+        <w:t xml:space="preserve"> source</w:t>
       </w:r>
       <w:r>
         <w:rPr>
@@ -23409,8 +23429,6 @@
         </w:rPr>
         <w:t xml:space="preserve"> (orange trace</w:t>
       </w:r>
-      <w:bookmarkStart w:id="0" w:name="_GoBack"/>
-      <w:bookmarkEnd w:id="0"/>
       <w:r>
         <w:rPr>
           <w:rFonts w:ascii="Arial" w:hAnsi="Arial" w:cs="Arial"/>
@@ -27275,7 +27293,7 @@
 </file>
 
 <file path=customXml/itemProps1.xml><?xml version="1.0" encoding="utf-8"?>
-<ds:datastoreItem xmlns:ds="http://schemas.openxmlformats.org/officeDocument/2006/customXml" ds:itemID="{C2BEB657-CD74-4E8D-868D-F1D982A94461}">
+<ds:datastoreItem xmlns:ds="http://schemas.openxmlformats.org/officeDocument/2006/customXml" ds:itemID="{7A0B4128-0C44-44E3-8FD0-91297F4E9B04}">
   <ds:schemaRefs>
     <ds:schemaRef ds:uri="http://schemas.openxmlformats.org/officeDocument/2006/bibliography"/>
   </ds:schemaRefs>

</xml_diff>